<commit_message>
EXPINT plots and draft prog
Some more progress on the first draft, with some R scripts to generate publication plots
</commit_message>
<xml_diff>
--- a/EXPINT/docs/draft_1.docx
+++ b/EXPINT/docs/draft_1.docx
@@ -95,10 +95,6 @@
         <w:ind w:firstLine="720"/>
       </w:pPr>
       <w:r>
-        <w:t xml:space="preserve">    </w:t>
-      </w:r>
-      <w:r>
-        <w:tab/>
         <w:t xml:space="preserve">The experiment was run online and presented in the browsers of participants’ computers. </w:t>
       </w:r>
       <w:r>
@@ -585,8 +581,19 @@
         </w:rPr>
         <w:t>Comparison of occurrences of pairwise orthographic (top) and semantic (bottom) similarity in orthographic, semantic, and unrelate</w:t>
       </w:r>
-    </w:p>
-    <w:p>
+      <w:r>
+        <w:rPr>
+          <w:i w:val="0"/>
+          <w:iCs w:val="0"/>
+          <w:color w:val="auto"/>
+          <w:sz w:val="24"/>
+          <w:szCs w:val="24"/>
+        </w:rPr>
+        <w:t>d lists</w:t>
+      </w:r>
+    </w:p>
+    <w:p>
+      <w:commentRangeStart w:id="6"/>
       <w:r>
         <w:rPr>
           <w:noProof/>
@@ -607,7 +614,7 @@
                     <pic:cNvPicPr/>
                   </pic:nvPicPr>
                   <pic:blipFill>
-                    <a:blip r:embed="rId7" cstate="print">
+                    <a:blip r:embed="rId8" cstate="print">
                       <a:extLst>
                         <a:ext uri="{28A0092B-C50C-407E-A947-70E740481C1C}">
                           <a14:useLocalDpi xmlns:a14="http://schemas.microsoft.com/office/drawing/2010/main" val="0"/>
@@ -633,13 +640,26 @@
           </wp:inline>
         </w:drawing>
       </w:r>
+      <w:commentRangeEnd w:id="6"/>
+      <w:r>
+        <w:rPr>
+          <w:rStyle w:val="CommentReference"/>
+        </w:rPr>
+        <w:commentReference w:id="6"/>
+      </w:r>
     </w:p>
     <w:p>
       <w:pPr>
         <w:ind w:firstLine="720"/>
       </w:pPr>
       <w:r>
-        <w:t xml:space="preserve">To begin each trial, </w:t>
+        <w:t xml:space="preserve">Each trial consisted of four phases: study, distractor, recognition, and source </w:t>
+      </w:r>
+      <w:r>
+        <w:t>memory judgements. In the study phase,</w:t>
+      </w:r>
+      <w:r>
+        <w:t xml:space="preserve"> </w:t>
       </w:r>
       <w:r>
         <w:t xml:space="preserve">participants were presented with a black marker positioned on a randomly generated angle on the outline of a circle, as well as a word positioned at the same angle as the marker, offset by a longer radius. The precise location of the word relative to the marker was determined by the sector the angle was in, with the word being offset to one of eight points on the bounds of the text box, corresponding to the middle of each of the four sides, and the four corners (i.e. in the North sector, the anchor was the bottom middle of the text box, while in the Northeast sector the anchor was the bottom left of the text box). The stimulus display remained visible for 1000 </w:t>
@@ -650,17 +670,111 @@
       </w:r>
       <w:proofErr w:type="spellEnd"/>
       <w:r>
-        <w:t xml:space="preserve"> Once the stimulus display time had elapsed, to ensure that participants attended to the source information, they were instructed to indicate the previous location of the cross on the blank target circle using a computer mouse. Responses made within </w:t>
+        <w:t xml:space="preserve"> Once the stimulus display time had elapsed, to ensure that participants attended to the source information, they were instructed to indicate the previous </w:t>
+      </w:r>
+      <w:r>
+        <w:lastRenderedPageBreak/>
+        <w:t xml:space="preserve">location of the cross on the blank target circle using a computer mouse. Responses made within </w:t>
       </w:r>
       <w:r>
         <w:rPr>
           <w:rFonts w:eastAsiaTheme="minorEastAsia"/>
         </w:rPr>
+        <w:t>π/8</w:t>
+      </w:r>
+      <w:r>
+        <w:t xml:space="preserve"> radians of the true target location were classified as attended and advanced participants to the next item. There was no time limit for this response. Responses further away were deemed unattended and the words “TOO DISTANT” was displayed for 1000 </w:t>
+      </w:r>
+      <w:proofErr w:type="spellStart"/>
+      <w:r>
+        <w:t>ms</w:t>
+      </w:r>
+      <w:proofErr w:type="spellEnd"/>
+      <w:r>
+        <w:t xml:space="preserve">, then the location was then </w:t>
+      </w:r>
+      <w:proofErr w:type="gramStart"/>
+      <w:r>
+        <w:t>re-presented</w:t>
+      </w:r>
+      <w:proofErr w:type="gramEnd"/>
+      <w:r>
+        <w:t xml:space="preserve"> and the verification task was repeated.  </w:t>
+      </w:r>
+    </w:p>
+    <w:p>
+      <w:pPr>
+        <w:ind w:firstLine="720"/>
+      </w:pPr>
+      <w:r>
+        <w:t xml:space="preserve">After studying each of the items for that block, </w:t>
+      </w:r>
+      <w:r>
+        <w:t xml:space="preserve">in the distractor phase, </w:t>
+      </w:r>
+      <w:r>
+        <w:t xml:space="preserve">participants were then instructed to complete a distractor task, which involved 30 seconds of arithmetic problems. These problems were presented as three single digit integers, which summed to a fourth number which would either be the correct sum, or a number that was one higher or lower than the actual sum. Participants indicated if the sum was correct by pressing the keys 0 (false) or 1 (true).  </w:t>
+      </w:r>
+    </w:p>
+    <w:p>
+      <w:pPr>
+        <w:ind w:firstLine="720"/>
+      </w:pPr>
+      <w:r>
+        <w:t>In the recognition task, the studied words</w:t>
+      </w:r>
+      <w:r>
+        <w:t xml:space="preserve"> (old words)</w:t>
+      </w:r>
+      <w:r>
+        <w:t xml:space="preserve"> were mixed with an equal number of unstudied foils</w:t>
+      </w:r>
+      <w:r>
+        <w:t xml:space="preserve"> (new words)</w:t>
+      </w:r>
+      <w:r>
+        <w:t xml:space="preserve">. </w:t>
+      </w:r>
+      <w:r>
+        <w:t>When presented with each word, participants indicated whether the item was studied or unstudied using a 6-point confidence scale using the keys from 1-3 and 8-0 on the keyboard where 1 represented certainty that the item was new, and 0 represented certainty that the item was old.</w:t>
+      </w:r>
+      <w:r>
+        <w:t xml:space="preserve"> The reason the confidence scale was split in this way was so that the lower half of the confidence scale associated with “new” responses would naturally be entered by the left hand, while “old” responses would be entered by the right hand.</w:t>
+      </w:r>
+    </w:p>
+    <w:p>
+      <w:pPr>
+        <w:ind w:firstLine="720"/>
+      </w:pPr>
+      <w:r>
+        <w:t xml:space="preserve">Finally, in the source memory retrieval task, participants were cued with the words for 1500 </w:t>
+      </w:r>
+      <w:proofErr w:type="spellStart"/>
+      <w:r>
+        <w:t>ms</w:t>
+      </w:r>
+      <w:proofErr w:type="spellEnd"/>
+      <w:r>
+        <w:t xml:space="preserve">, and then indicated the recalled location by a moving the mouse from the starting point in the center of the circle to a point on the circumference of the response circle. </w:t>
+      </w:r>
+      <w:r>
+        <w:t xml:space="preserve">Response time was measured from the first movement of the mouse beyond a calibration marker, which was a circle with a radius of 8 pixels in the center of the screen. The cursor was required to be centered on this calibration marker to begin each trial. Participants were not explicitly instructed to </w:t>
+      </w:r>
+      <w:r>
         <w:lastRenderedPageBreak/>
-        <w:t>π/8</w:t>
-      </w:r>
-      <w:r>
-        <w:t xml:space="preserve"> radians of the true target location were classified as attended and advanced participants to the next item. There was no time limit for this response. Responses further away were deemed unattended and the words “TOO DISTANT” was displayed for 1000 </w:t>
+        <w:t>prioritize speed or accuracy in their responses, nor did they have a hard time limit to give a response (</w:t>
+      </w:r>
+      <w:proofErr w:type="gramStart"/>
+      <w:r>
+        <w:t>i.e.</w:t>
+      </w:r>
+      <w:proofErr w:type="gramEnd"/>
+      <w:r>
+        <w:t xml:space="preserve"> the response circle would remain on screen until a response was received, no trials terminated without a response).</w:t>
+      </w:r>
+      <w:commentRangeStart w:id="7"/>
+      <w:r>
+        <w:t xml:space="preserve"> However, responses which took longer than 7000 </w:t>
       </w:r>
       <w:proofErr w:type="spellStart"/>
       <w:r>
@@ -668,15 +782,109 @@
       </w:r>
       <w:proofErr w:type="spellEnd"/>
       <w:r>
-        <w:t xml:space="preserve">, then the location was then </w:t>
+        <w:t xml:space="preserve"> would be followed by feedback reading “TOO SLOW”. Responses with extremely fast RTs (&lt; 300 </w:t>
+      </w:r>
+      <w:proofErr w:type="spellStart"/>
+      <w:r>
+        <w:t>ms</w:t>
+      </w:r>
+      <w:proofErr w:type="spellEnd"/>
+      <w:r>
+        <w:t xml:space="preserve">) were followed by a “TOO FAST” display, coupled with a 2000 </w:t>
+      </w:r>
+      <w:proofErr w:type="spellStart"/>
+      <w:r>
+        <w:t>ms</w:t>
+      </w:r>
+      <w:proofErr w:type="spellEnd"/>
+      <w:r>
+        <w:t xml:space="preserve"> delay until the onset of the next trial, with the intention to discourage participants from responding without engaging with the task to terminate the experimental session as quickly as possible</w:t>
+      </w:r>
+      <w:commentRangeEnd w:id="7"/>
+      <w:r>
+        <w:rPr>
+          <w:rStyle w:val="CommentReference"/>
+        </w:rPr>
+        <w:commentReference w:id="7"/>
+      </w:r>
+      <w:r>
+        <w:t xml:space="preserve">. </w:t>
+      </w:r>
+    </w:p>
+    <w:p>
+      <w:pPr>
+        <w:pStyle w:val="Heading1"/>
+      </w:pPr>
+      <w:r>
+        <w:t>Results</w:t>
+      </w:r>
+    </w:p>
+    <w:p>
+      <w:r>
+        <w:tab/>
+      </w:r>
+      <w:r>
+        <w:t xml:space="preserve">To investigate the effect of item similarity on source retrieval, we first consider </w:t>
+      </w:r>
+      <w:r>
+        <w:t xml:space="preserve">differences in item recognition. After examining differences in source accuracy for cue words which were recognized or unrecognized, we then restrict our analysis to trials in which words were </w:t>
       </w:r>
       <w:proofErr w:type="gramStart"/>
       <w:r>
-        <w:t>re-presented</w:t>
+        <w:t>recognized, and</w:t>
       </w:r>
       <w:proofErr w:type="gramEnd"/>
       <w:r>
-        <w:t xml:space="preserve"> and the verification task was repeated.  </w:t>
+        <w:t xml:space="preserve"> look at differences between the word list conditions in source responding. </w:t>
+      </w:r>
+    </w:p>
+    <w:p>
+      <w:pPr>
+        <w:pStyle w:val="Heading2"/>
+      </w:pPr>
+      <w:r>
+        <w:t xml:space="preserve">Item </w:t>
+      </w:r>
+      <w:r>
+        <w:t>Recognition</w:t>
+      </w:r>
+      <w:r>
+        <w:t xml:space="preserve"> </w:t>
+      </w:r>
+    </w:p>
+    <w:p>
+      <w:r>
+        <w:tab/>
+      </w:r>
+      <w:r>
+        <w:t>We first wished to establish if the word list manipulation affected performance in the recognition component of the task.</w:t>
+      </w:r>
+      <w:r>
+        <w:t xml:space="preserve"> Performance was quantified by two metrics: firstly, the proportion of studied items that were correctly identified as old (hit rate), which we defined as a rating of lower than 3 on the 6-point confidence scale. The second metric was the proportion of unstudied lures that were incorrectly identified as old (false alarms). Individual participants varied in both hit rate and false alarms</w:t>
+      </w:r>
+      <w:r>
+        <w:t>, which we show in Figure 2 along with the mean proportions for each condition</w:t>
+      </w:r>
+      <w:r>
+        <w:t xml:space="preserve">. Notably, </w:t>
+      </w:r>
+      <w:r>
+        <w:t xml:space="preserve">the hit rate for </w:t>
+      </w:r>
+      <w:r>
+        <w:t>Participant 8</w:t>
+      </w:r>
+      <w:r>
+        <w:t xml:space="preserve"> was</w:t>
+      </w:r>
+      <w:r>
+        <w:t xml:space="preserve"> below</w:t>
+      </w:r>
+      <w:r>
+        <w:t xml:space="preserve"> </w:t>
+      </w:r>
+      <w:r>
+        <w:t>chance accuracy in all three similarity conditions.</w:t>
       </w:r>
     </w:p>
     <w:p>
@@ -684,54 +892,760 @@
         <w:ind w:firstLine="720"/>
       </w:pPr>
       <w:r>
-        <w:t xml:space="preserve">After studying each of the items for that block, participants were then instructed to complete a distractor task, which involved 30 seconds of arithmetic problems. These problems were presented as three single digit integers, which summed to a fourth number which would either be the correct sum, or a number that was one higher or lower than the actual sum. Participants indicated if the sum was correct by pressing the keys 0 (false) or 1 (true).  </w:t>
+        <w:lastRenderedPageBreak/>
+        <w:t>A within-subject ANOVA indicated that there</w:t>
+      </w:r>
+      <w:r>
+        <w:t xml:space="preserve"> was no significant</w:t>
+      </w:r>
+      <w:r>
+        <w:t xml:space="preserve"> effect of the word list manipulation on the hit rate across conditions </w:t>
+      </w:r>
+      <w:proofErr w:type="gramStart"/>
+      <w:r>
+        <w:rPr>
+          <w:i/>
+          <w:iCs/>
+        </w:rPr>
+        <w:t>F</w:t>
+      </w:r>
+      <w:r>
+        <w:t>(</w:t>
+      </w:r>
+      <w:proofErr w:type="gramEnd"/>
+      <w:r>
+        <w:t xml:space="preserve">2, 18) = 3.50, </w:t>
+      </w:r>
+      <w:r>
+        <w:rPr>
+          <w:i/>
+          <w:iCs/>
+        </w:rPr>
+        <w:t>p</w:t>
+      </w:r>
+      <w:r>
+        <w:t xml:space="preserve"> = .0</w:t>
+      </w:r>
+      <w:r>
+        <w:t>5</w:t>
+      </w:r>
+      <w:r>
+        <w:t xml:space="preserve">, but there was a significant effect of the list condition on the rate of false alarms </w:t>
+      </w:r>
+      <w:r>
+        <w:rPr>
+          <w:i/>
+          <w:iCs/>
+        </w:rPr>
+        <w:t>F</w:t>
+      </w:r>
+      <w:r>
+        <w:t xml:space="preserve">(2, 18) = 67.77, </w:t>
+      </w:r>
+      <w:r>
+        <w:rPr>
+          <w:i/>
+          <w:iCs/>
+        </w:rPr>
+        <w:t>p</w:t>
+      </w:r>
+      <w:r>
+        <w:t xml:space="preserve"> &lt; .001. </w:t>
+      </w:r>
+      <w:r>
+        <w:t>Post hoc analysis with Tukey’s test showed that f</w:t>
+      </w:r>
+      <w:r>
+        <w:t xml:space="preserve">alse alarms were significantly higher in when words were orthographically similar </w:t>
+      </w:r>
+      <w:r>
+        <w:t xml:space="preserve">(M = 0.35, SD = 0.09) </w:t>
+      </w:r>
+      <w:r>
+        <w:t xml:space="preserve">compared to when words were semantically related </w:t>
+      </w:r>
+      <w:r>
+        <w:t xml:space="preserve">(M = 0.21, SD = 0.07) </w:t>
+      </w:r>
+      <w:r>
+        <w:t>or unrelated</w:t>
+      </w:r>
+      <w:r>
+        <w:t xml:space="preserve"> (M = 0.18, SD = 0.07) at p &lt; .001</w:t>
+      </w:r>
+      <w:r>
+        <w:t xml:space="preserve">. </w:t>
+      </w:r>
+      <w:r>
+        <w:t xml:space="preserve">The rate of false alarms did not significantly differ between the semantically related or unrelated word conditions. </w:t>
+      </w:r>
+      <w:r>
+        <w:t xml:space="preserve">This suggests that </w:t>
+      </w:r>
+      <w:r>
+        <w:t xml:space="preserve">word similarity </w:t>
+      </w:r>
+      <w:r>
+        <w:t>did not impact participants’ overall ability to identify previously studied words</w:t>
+      </w:r>
+      <w:r>
+        <w:t>.</w:t>
+      </w:r>
+      <w:r>
+        <w:t xml:space="preserve"> </w:t>
+      </w:r>
+      <w:r>
+        <w:t>O</w:t>
+      </w:r>
+      <w:r>
+        <w:t>rthographically similar lures were more likely to be confused with studied items, while there was no such effect of semantic similarity</w:t>
+      </w:r>
+      <w:r>
+        <w:t xml:space="preserve"> (Figure 2).</w:t>
       </w:r>
     </w:p>
     <w:p>
       <w:pPr>
         <w:ind w:firstLine="720"/>
       </w:pPr>
-      <w:r>
-        <w:t>In the recognition task, the studied words</w:t>
-      </w:r>
-      <w:r>
-        <w:t xml:space="preserve"> (old words)</w:t>
-      </w:r>
-      <w:r>
-        <w:t xml:space="preserve"> were mixed with an equal number of unstudied foils</w:t>
-      </w:r>
-      <w:r>
-        <w:t xml:space="preserve"> (new words)</w:t>
-      </w:r>
-      <w:r>
+    </w:p>
+    <w:p>
+      <w:pPr>
+        <w:pStyle w:val="Caption"/>
+        <w:keepNext/>
+        <w:rPr>
+          <w:i w:val="0"/>
+          <w:iCs w:val="0"/>
+          <w:color w:val="auto"/>
+          <w:sz w:val="24"/>
+          <w:szCs w:val="24"/>
+        </w:rPr>
+      </w:pPr>
+      <w:r>
+        <w:rPr>
+          <w:color w:val="auto"/>
+          <w:sz w:val="24"/>
+          <w:szCs w:val="24"/>
+        </w:rPr>
+        <w:t xml:space="preserve">Figure </w:t>
+      </w:r>
+      <w:r>
+        <w:rPr>
+          <w:color w:val="auto"/>
+          <w:sz w:val="24"/>
+          <w:szCs w:val="24"/>
+        </w:rPr>
+        <w:fldChar w:fldCharType="begin"/>
+      </w:r>
+      <w:r>
+        <w:rPr>
+          <w:color w:val="auto"/>
+          <w:sz w:val="24"/>
+          <w:szCs w:val="24"/>
+        </w:rPr>
+        <w:instrText xml:space="preserve"> SEQ Figure \* ARABIC </w:instrText>
+      </w:r>
+      <w:r>
+        <w:rPr>
+          <w:color w:val="auto"/>
+          <w:sz w:val="24"/>
+          <w:szCs w:val="24"/>
+        </w:rPr>
+        <w:fldChar w:fldCharType="separate"/>
+      </w:r>
+      <w:r>
+        <w:rPr>
+          <w:noProof/>
+          <w:color w:val="auto"/>
+          <w:sz w:val="24"/>
+          <w:szCs w:val="24"/>
+        </w:rPr>
+        <w:t>2</w:t>
+      </w:r>
+      <w:r>
+        <w:rPr>
+          <w:color w:val="auto"/>
+          <w:sz w:val="24"/>
+          <w:szCs w:val="24"/>
+        </w:rPr>
+        <w:fldChar w:fldCharType="end"/>
+      </w:r>
+      <w:r>
+        <w:rPr>
+          <w:color w:val="auto"/>
+          <w:sz w:val="24"/>
+          <w:szCs w:val="24"/>
+        </w:rPr>
         <w:t xml:space="preserve">. </w:t>
       </w:r>
       <w:r>
-        <w:t>When presented with each word, participants indicated whether the item was studied or unstudied using a 6-point confidence scale using the keys from 1-3 and 8-0 on the keyboard where 1 represented certainty that the item was new, and 0 represented certainty that the item was old.</w:t>
-      </w:r>
-    </w:p>
-    <w:p>
-      <w:pPr>
-        <w:ind w:firstLine="720"/>
-      </w:pPr>
-      <w:r>
-        <w:t xml:space="preserve">Finally, in the source memory retrieval task, participants were cued with the words for 1500 </w:t>
+        <w:rPr>
+          <w:i w:val="0"/>
+          <w:iCs w:val="0"/>
+          <w:color w:val="auto"/>
+          <w:sz w:val="24"/>
+          <w:szCs w:val="24"/>
+        </w:rPr>
+        <w:t xml:space="preserve">Hit rates and false alarms across word list conditions. </w:t>
+      </w:r>
+    </w:p>
+    <w:p>
+      <w:r>
+        <w:rPr>
+          <w:noProof/>
+        </w:rPr>
+        <w:drawing>
+          <wp:inline distT="0" distB="0" distL="0" distR="0" wp14:anchorId="62CE0B11" wp14:editId="524EE5DF">
+            <wp:extent cx="5943600" cy="3565525"/>
+            <wp:effectExtent l="0" t="0" r="0" b="0"/>
+            <wp:docPr id="1" name="Picture 1"/>
+            <wp:cNvGraphicFramePr>
+              <a:graphicFrameLocks xmlns:a="http://schemas.openxmlformats.org/drawingml/2006/main" noChangeAspect="1"/>
+            </wp:cNvGraphicFramePr>
+            <a:graphic xmlns:a="http://schemas.openxmlformats.org/drawingml/2006/main">
+              <a:graphicData uri="http://schemas.openxmlformats.org/drawingml/2006/picture">
+                <pic:pic xmlns:pic="http://schemas.openxmlformats.org/drawingml/2006/picture">
+                  <pic:nvPicPr>
+                    <pic:cNvPr id="1" name="Picture 1"/>
+                    <pic:cNvPicPr/>
+                  </pic:nvPicPr>
+                  <pic:blipFill>
+                    <a:blip r:embed="rId13" cstate="print">
+                      <a:extLst>
+                        <a:ext uri="{28A0092B-C50C-407E-A947-70E740481C1C}">
+                          <a14:useLocalDpi xmlns:a14="http://schemas.microsoft.com/office/drawing/2010/main" val="0"/>
+                        </a:ext>
+                      </a:extLst>
+                    </a:blip>
+                    <a:stretch>
+                      <a:fillRect/>
+                    </a:stretch>
+                  </pic:blipFill>
+                  <pic:spPr>
+                    <a:xfrm>
+                      <a:off x="0" y="0"/>
+                      <a:ext cx="5943600" cy="3565525"/>
+                    </a:xfrm>
+                    <a:prstGeom prst="rect">
+                      <a:avLst/>
+                    </a:prstGeom>
+                  </pic:spPr>
+                </pic:pic>
+              </a:graphicData>
+            </a:graphic>
+          </wp:inline>
+        </w:drawing>
+      </w:r>
+    </w:p>
+    <w:p>
+      <w:pPr>
+        <w:spacing w:line="240" w:lineRule="auto"/>
+      </w:pPr>
+      <w:r>
+        <w:rPr>
+          <w:i/>
+          <w:iCs/>
+        </w:rPr>
+        <w:lastRenderedPageBreak/>
+        <w:t>Note.</w:t>
+      </w:r>
+      <w:r>
+        <w:t xml:space="preserve"> Individual participants’ data are represented by colored circles and dotted lines. Group-level means are represented by squares and solid black lines. Error bars represent 95% within-subject confidence</w:t>
+      </w:r>
+      <w:r>
+        <w:t xml:space="preserve"> (</w:t>
+      </w:r>
+      <w:r>
+        <w:t>Morey, 2008)</w:t>
+      </w:r>
+      <w:r>
+        <w:t>.</w:t>
+      </w:r>
+    </w:p>
+    <w:p>
+      <w:pPr>
+        <w:spacing w:line="240" w:lineRule="auto"/>
+      </w:pPr>
+    </w:p>
+    <w:p>
+      <w:r>
+        <w:tab/>
+      </w:r>
+    </w:p>
+    <w:p>
+      <w:pPr>
+        <w:pStyle w:val="Heading2"/>
+      </w:pPr>
+      <w:r>
+        <w:t xml:space="preserve">Source </w:t>
+      </w:r>
+      <w:r>
+        <w:t>Judgements</w:t>
+      </w:r>
+    </w:p>
+    <w:p>
+      <w:r>
+        <w:tab/>
+      </w:r>
+      <w:r>
+        <w:t>How participants respond in the recognition task may influence their response in the subsequent source retrieval task. Specifically, o</w:t>
+      </w:r>
+      <w:r>
+        <w:t xml:space="preserve">ne potential reason people might guess randomly in the source retrieval task is that they simply do not recognize the retrieval cue. </w:t>
+      </w:r>
+      <w:r>
+        <w:t xml:space="preserve">Because the focus of this study is on intrusion effects in source retrieval, we consider cases in which source retrieval fails because the retrieval cue is not recognized as a contaminant which increases the proportion of unsystematic source guessing. </w:t>
+      </w:r>
+      <w:commentRangeStart w:id="8"/>
+      <w:r>
+        <w:t>Figure 3 shows the distributions of source error responses at each level of confidence</w:t>
+      </w:r>
+      <w:commentRangeEnd w:id="8"/>
+      <w:r>
+        <w:rPr>
+          <w:rStyle w:val="CommentReference"/>
+        </w:rPr>
+        <w:commentReference w:id="8"/>
+      </w:r>
+      <w:r>
+        <w:t xml:space="preserve">. That we see some evidence of central tendency even for items rated 1 or 2 out of 6 supports the idea that </w:t>
+      </w:r>
+      <w:r>
+        <w:t>source memory exists even for unrecognized items</w:t>
+      </w:r>
+      <w:r>
+        <w:t xml:space="preserve"> </w:t>
+      </w:r>
+      <w:r>
+        <w:t xml:space="preserve">(Fox </w:t>
+      </w:r>
+      <w:r>
+        <w:t xml:space="preserve">&amp; </w:t>
       </w:r>
       <w:proofErr w:type="spellStart"/>
       <w:r>
-        <w:t>ms</w:t>
+        <w:t>Osth</w:t>
       </w:r>
       <w:proofErr w:type="spellEnd"/>
       <w:r>
-        <w:t xml:space="preserve">, and then indicated the recalled location by a moving the mouse from the starting point in the center of the circle to a point on the circumference of the response circle. Response time was measured from the first movement of the mouse beyond a calibration marker, which was a circle with a radius of 8 pixels in the center of the screen. The cursor was required to be centered on this calibration marker to begin each trial. There was no time limit on the decision task. </w:t>
-      </w:r>
-    </w:p>
-    <w:p>
-      <w:pPr>
-        <w:ind w:firstLine="720"/>
-      </w:pPr>
+        <w:t>, 2020</w:t>
+      </w:r>
+      <w:r>
+        <w:t>).</w:t>
+      </w:r>
       <w:r>
         <w:t xml:space="preserve"> </w:t>
+      </w:r>
+    </w:p>
+    <w:p/>
+    <w:p>
+      <w:pPr>
+        <w:pStyle w:val="Caption"/>
+        <w:keepNext/>
+        <w:rPr>
+          <w:i w:val="0"/>
+          <w:iCs w:val="0"/>
+          <w:color w:val="auto"/>
+          <w:sz w:val="24"/>
+          <w:szCs w:val="24"/>
+        </w:rPr>
+      </w:pPr>
+      <w:r>
+        <w:rPr>
+          <w:color w:val="auto"/>
+          <w:sz w:val="24"/>
+          <w:szCs w:val="24"/>
+        </w:rPr>
+        <w:lastRenderedPageBreak/>
+        <w:t xml:space="preserve">Figure </w:t>
+      </w:r>
+      <w:r>
+        <w:rPr>
+          <w:color w:val="auto"/>
+          <w:sz w:val="24"/>
+          <w:szCs w:val="24"/>
+        </w:rPr>
+        <w:fldChar w:fldCharType="begin"/>
+      </w:r>
+      <w:r>
+        <w:rPr>
+          <w:color w:val="auto"/>
+          <w:sz w:val="24"/>
+          <w:szCs w:val="24"/>
+        </w:rPr>
+        <w:instrText xml:space="preserve"> SEQ Figure \* ARABIC </w:instrText>
+      </w:r>
+      <w:r>
+        <w:rPr>
+          <w:color w:val="auto"/>
+          <w:sz w:val="24"/>
+          <w:szCs w:val="24"/>
+        </w:rPr>
+        <w:fldChar w:fldCharType="separate"/>
+      </w:r>
+      <w:r>
+        <w:rPr>
+          <w:noProof/>
+          <w:color w:val="auto"/>
+          <w:sz w:val="24"/>
+          <w:szCs w:val="24"/>
+        </w:rPr>
+        <w:t>3</w:t>
+      </w:r>
+      <w:r>
+        <w:rPr>
+          <w:color w:val="auto"/>
+          <w:sz w:val="24"/>
+          <w:szCs w:val="24"/>
+        </w:rPr>
+        <w:fldChar w:fldCharType="end"/>
+      </w:r>
+      <w:r>
+        <w:rPr>
+          <w:color w:val="auto"/>
+          <w:sz w:val="24"/>
+          <w:szCs w:val="24"/>
+        </w:rPr>
+        <w:t xml:space="preserve">. </w:t>
+      </w:r>
+      <w:r>
+        <w:rPr>
+          <w:i w:val="0"/>
+          <w:iCs w:val="0"/>
+          <w:color w:val="auto"/>
+          <w:sz w:val="24"/>
+          <w:szCs w:val="24"/>
+        </w:rPr>
+        <w:t>Frequency distribution</w:t>
+      </w:r>
+      <w:r>
+        <w:rPr>
+          <w:i w:val="0"/>
+          <w:iCs w:val="0"/>
+          <w:color w:val="auto"/>
+          <w:sz w:val="24"/>
+          <w:szCs w:val="24"/>
+        </w:rPr>
+        <w:t xml:space="preserve"> of source error across levels of confidence in </w:t>
+      </w:r>
+      <w:r>
+        <w:rPr>
+          <w:i w:val="0"/>
+          <w:iCs w:val="0"/>
+          <w:color w:val="auto"/>
+          <w:sz w:val="24"/>
+          <w:szCs w:val="24"/>
+        </w:rPr>
+        <w:t>item recognition</w:t>
+      </w:r>
+      <w:r>
+        <w:rPr>
+          <w:i w:val="0"/>
+          <w:iCs w:val="0"/>
+          <w:color w:val="auto"/>
+          <w:sz w:val="24"/>
+          <w:szCs w:val="24"/>
+        </w:rPr>
+        <w:t>.</w:t>
+      </w:r>
+    </w:p>
+    <w:p>
+      <w:r>
+        <w:rPr>
+          <w:noProof/>
+        </w:rPr>
+        <w:drawing>
+          <wp:inline distT="0" distB="0" distL="0" distR="0" wp14:anchorId="7F6ED8B5" wp14:editId="2D1276D4">
+            <wp:extent cx="5943600" cy="3565525"/>
+            <wp:effectExtent l="0" t="0" r="0" b="0"/>
+            <wp:docPr id="4" name="Picture 4" descr="Diagram&#10;&#10;Description automatically generated with medium confidence"/>
+            <wp:cNvGraphicFramePr>
+              <a:graphicFrameLocks xmlns:a="http://schemas.openxmlformats.org/drawingml/2006/main" noChangeAspect="1"/>
+            </wp:cNvGraphicFramePr>
+            <a:graphic xmlns:a="http://schemas.openxmlformats.org/drawingml/2006/main">
+              <a:graphicData uri="http://schemas.openxmlformats.org/drawingml/2006/picture">
+                <pic:pic xmlns:pic="http://schemas.openxmlformats.org/drawingml/2006/picture">
+                  <pic:nvPicPr>
+                    <pic:cNvPr id="4" name="Picture 4" descr="Diagram&#10;&#10;Description automatically generated with medium confidence"/>
+                    <pic:cNvPicPr/>
+                  </pic:nvPicPr>
+                  <pic:blipFill>
+                    <a:blip r:embed="rId14" cstate="print">
+                      <a:extLst>
+                        <a:ext uri="{28A0092B-C50C-407E-A947-70E740481C1C}">
+                          <a14:useLocalDpi xmlns:a14="http://schemas.microsoft.com/office/drawing/2010/main" val="0"/>
+                        </a:ext>
+                      </a:extLst>
+                    </a:blip>
+                    <a:stretch>
+                      <a:fillRect/>
+                    </a:stretch>
+                  </pic:blipFill>
+                  <pic:spPr>
+                    <a:xfrm>
+                      <a:off x="0" y="0"/>
+                      <a:ext cx="5943600" cy="3565525"/>
+                    </a:xfrm>
+                    <a:prstGeom prst="rect">
+                      <a:avLst/>
+                    </a:prstGeom>
+                  </pic:spPr>
+                </pic:pic>
+              </a:graphicData>
+            </a:graphic>
+          </wp:inline>
+        </w:drawing>
+      </w:r>
+    </w:p>
+    <w:p>
+      <w:pPr>
+        <w:spacing w:line="240" w:lineRule="auto"/>
+      </w:pPr>
+      <w:r>
+        <w:rPr>
+          <w:i/>
+          <w:iCs/>
+        </w:rPr>
+        <w:t>Note</w:t>
+      </w:r>
+      <w:r>
+        <w:t xml:space="preserve">. For the recognition portion of the task, items were rated on a scale ranging from 1 (sure new) to 6 (sure old). The histograms show the distribution of source errors when source judgements made after the recognition, conditioned on the rating the retrieval cue received the prior recognition </w:t>
+      </w:r>
+      <w:proofErr w:type="spellStart"/>
+      <w:r>
+        <w:t>judegment</w:t>
+      </w:r>
+      <w:proofErr w:type="spellEnd"/>
+      <w:r>
+        <w:t>.</w:t>
+      </w:r>
+    </w:p>
+    <w:p>
+      <w:pPr>
+        <w:spacing w:line="240" w:lineRule="auto"/>
+      </w:pPr>
+    </w:p>
+    <w:p>
+      <w:r>
+        <w:tab/>
+      </w:r>
+    </w:p>
+    <w:p>
+      <w:pPr>
+        <w:ind w:firstLine="360"/>
+      </w:pPr>
+      <w:r>
+        <w:t xml:space="preserve">Although Figure 3 indicates that some source information was present in the lower range of confidence in the recognition task (higher concentration of responses centered on 0), the distribution of error at lower confidence ratings is qualitatively different to items recognized with high confidence, with a greater degree of uniformity and a lower central peak. To exclude </w:t>
+      </w:r>
+      <w:r>
+        <w:t xml:space="preserve">these lower accuracy </w:t>
+      </w:r>
+      <w:r>
+        <w:t>source responses elicited when items were not recognized, we restricted modelling of source responding to trials in which stimuli were successfully recognized (</w:t>
+      </w:r>
+      <w:commentRangeStart w:id="9"/>
+      <w:commentRangeStart w:id="10"/>
+      <w:proofErr w:type="gramStart"/>
+      <w:r>
+        <w:t>i.e.</w:t>
+      </w:r>
+      <w:proofErr w:type="gramEnd"/>
+      <w:r>
+        <w:t xml:space="preserve"> rated &gt;3</w:t>
+      </w:r>
+      <w:commentRangeEnd w:id="9"/>
+      <w:r>
+        <w:rPr>
+          <w:rStyle w:val="CommentReference"/>
+        </w:rPr>
+        <w:commentReference w:id="9"/>
+      </w:r>
+      <w:commentRangeEnd w:id="10"/>
+      <w:r>
+        <w:rPr>
+          <w:rStyle w:val="CommentReference"/>
+        </w:rPr>
+        <w:commentReference w:id="10"/>
+      </w:r>
+      <w:r>
+        <w:t>).</w:t>
+      </w:r>
+    </w:p>
+    <w:p>
+      <w:pPr>
+        <w:ind w:firstLine="360"/>
+      </w:pPr>
+      <w:r>
+        <w:lastRenderedPageBreak/>
+        <w:t>After conditioning the data on successful recognition of items, we considered differences in the distributions of source error across the similarity conditions, shown at a group level in Figure 4.</w:t>
+      </w:r>
+    </w:p>
+    <w:p>
+      <w:pPr>
+        <w:ind w:firstLine="360"/>
+      </w:pPr>
+    </w:p>
+    <w:p>
+      <w:r>
+        <w:rPr>
+          <w:noProof/>
+        </w:rPr>
+        <w:drawing>
+          <wp:inline distT="0" distB="0" distL="0" distR="0" wp14:anchorId="2A7F79F5" wp14:editId="2D9BE0AF">
+            <wp:extent cx="5942593" cy="2377440"/>
+            <wp:effectExtent l="0" t="0" r="1270" b="3810"/>
+            <wp:docPr id="5" name="Picture 5"/>
+            <wp:cNvGraphicFramePr>
+              <a:graphicFrameLocks xmlns:a="http://schemas.openxmlformats.org/drawingml/2006/main" noChangeAspect="1"/>
+            </wp:cNvGraphicFramePr>
+            <a:graphic xmlns:a="http://schemas.openxmlformats.org/drawingml/2006/main">
+              <a:graphicData uri="http://schemas.openxmlformats.org/drawingml/2006/picture">
+                <pic:pic xmlns:pic="http://schemas.openxmlformats.org/drawingml/2006/picture">
+                  <pic:nvPicPr>
+                    <pic:cNvPr id="5" name="Picture 5"/>
+                    <pic:cNvPicPr/>
+                  </pic:nvPicPr>
+                  <pic:blipFill>
+                    <a:blip r:embed="rId15" cstate="print">
+                      <a:extLst>
+                        <a:ext uri="{28A0092B-C50C-407E-A947-70E740481C1C}">
+                          <a14:useLocalDpi xmlns:a14="http://schemas.microsoft.com/office/drawing/2010/main" val="0"/>
+                        </a:ext>
+                      </a:extLst>
+                    </a:blip>
+                    <a:stretch>
+                      <a:fillRect/>
+                    </a:stretch>
+                  </pic:blipFill>
+                  <pic:spPr>
+                    <a:xfrm>
+                      <a:off x="0" y="0"/>
+                      <a:ext cx="5942593" cy="2377440"/>
+                    </a:xfrm>
+                    <a:prstGeom prst="rect">
+                      <a:avLst/>
+                    </a:prstGeom>
+                  </pic:spPr>
+                </pic:pic>
+              </a:graphicData>
+            </a:graphic>
+          </wp:inline>
+        </w:drawing>
+      </w:r>
+    </w:p>
+    <w:p>
+      <w:pPr>
+        <w:pStyle w:val="ListParagraph"/>
+        <w:numPr>
+          <w:ilvl w:val="0"/>
+          <w:numId w:val="2"/>
+        </w:numPr>
+      </w:pPr>
+      <w:r>
+        <w:t>Model using Zhang and Luck to show difference is in P(Guess) and not Precision?</w:t>
+      </w:r>
+    </w:p>
+    <w:p>
+      <w:pPr>
+        <w:pStyle w:val="Heading2"/>
+      </w:pPr>
+      <w:r>
+        <w:t>Source Intrusions</w:t>
+      </w:r>
+    </w:p>
+    <w:p>
+      <w:r>
+        <w:tab/>
+        <w:t>Having established that the difference between similarity conditions is in the proportion of non-target responses, rather than the precision of target responses, we now consider the distinction between responses related to non-target items (intrusions) and responses not related to any item on the list (for brevity, we refer to these as guesses but see X).</w:t>
+      </w:r>
+    </w:p>
+    <w:p>
+      <w:pPr>
+        <w:pStyle w:val="ListParagraph"/>
+        <w:numPr>
+          <w:ilvl w:val="0"/>
+          <w:numId w:val="2"/>
+        </w:numPr>
+      </w:pPr>
+      <w:r>
+        <w:rPr>
+          <w:bCs/>
+        </w:rPr>
+        <w:t>Break down P(Guess) into guesses and intrusions</w:t>
+      </w:r>
+    </w:p>
+    <w:p>
+      <w:pPr>
+        <w:pStyle w:val="ListParagraph"/>
+        <w:numPr>
+          <w:ilvl w:val="0"/>
+          <w:numId w:val="2"/>
+        </w:numPr>
+      </w:pPr>
+      <w:r>
+        <w:rPr>
+          <w:bCs/>
+        </w:rPr>
+        <w:t>Show recentered histograms, conditioned on levels of similarity</w:t>
+      </w:r>
+    </w:p>
+    <w:p>
+      <w:pPr>
+        <w:pStyle w:val="ListParagraph"/>
+        <w:numPr>
+          <w:ilvl w:val="0"/>
+          <w:numId w:val="2"/>
+        </w:numPr>
+      </w:pPr>
+      <w:r>
+        <w:rPr>
+          <w:bCs/>
+        </w:rPr>
+        <w:t>Fitted models</w:t>
+      </w:r>
+    </w:p>
+    <w:p>
+      <w:pPr>
+        <w:pStyle w:val="ListParagraph"/>
+        <w:numPr>
+          <w:ilvl w:val="0"/>
+          <w:numId w:val="2"/>
+        </w:numPr>
+      </w:pPr>
+      <w:r>
+        <w:rPr>
+          <w:bCs/>
+        </w:rPr>
+        <w:t>Fitted models with gamma and beta</w:t>
+      </w:r>
+    </w:p>
+    <w:p>
+      <w:pPr>
+        <w:pStyle w:val="Heading2"/>
+      </w:pPr>
+      <w:r>
+        <w:lastRenderedPageBreak/>
+        <w:t xml:space="preserve">Models of </w:t>
+      </w:r>
+      <w:r>
+        <w:t xml:space="preserve">Intrusion Effects in </w:t>
+      </w:r>
+      <w:r>
+        <w:t>Source Retrieval</w:t>
+      </w:r>
+    </w:p>
+    <w:p>
+      <w:pPr>
+        <w:pStyle w:val="Heading1"/>
+      </w:pPr>
+      <w:r>
+        <w:t>Discussion</w:t>
+      </w:r>
+    </w:p>
+    <w:p>
+      <w:r>
+        <w:tab/>
+        <w:t>It is possible that the difference between the semantic and orthographic word lists is attributable the strength of the semantic manipulation simply being weaker than that of the orthographic manipulation. However, the alternative interpretation that semantics have a qualitatively different impact on memory than orthographic or contextual similarity dovetails with findings in the literature on serial-recall tasks which have found that…</w:t>
       </w:r>
     </w:p>
     <w:sectPr>
@@ -744,6 +1658,134 @@
 </w:document>
 </file>
 
+<file path=word/comments.xml><?xml version="1.0" encoding="utf-8"?>
+<w:comments xmlns:wpc="http://schemas.microsoft.com/office/word/2010/wordprocessingCanvas" xmlns:cx="http://schemas.microsoft.com/office/drawing/2014/chartex" xmlns:cx1="http://schemas.microsoft.com/office/drawing/2015/9/8/chartex" xmlns:cx2="http://schemas.microsoft.com/office/drawing/2015/10/21/chartex" xmlns:cx3="http://schemas.microsoft.com/office/drawing/2016/5/9/chartex" xmlns:cx4="http://schemas.microsoft.com/office/drawing/2016/5/10/chartex" xmlns:cx5="http://schemas.microsoft.com/office/drawing/2016/5/11/chartex" xmlns:cx6="http://schemas.microsoft.com/office/drawing/2016/5/12/chartex" xmlns:cx7="http://schemas.microsoft.com/office/drawing/2016/5/13/chartex" xmlns:cx8="http://schemas.microsoft.com/office/drawing/2016/5/14/chartex" xmlns:mc="http://schemas.openxmlformats.org/markup-compatibility/2006" xmlns:aink="http://schemas.microsoft.com/office/drawing/2016/ink" xmlns:am3d="http://schemas.microsoft.com/office/drawing/2017/model3d" xmlns:o="urn:schemas-microsoft-com:office:office" xmlns:oel="http://schemas.microsoft.com/office/2019/extlst" xmlns:r="http://schemas.openxmlformats.org/officeDocument/2006/relationships" xmlns:m="http://schemas.openxmlformats.org/officeDocument/2006/math" xmlns:v="urn:schemas-microsoft-com:vml" xmlns:wp14="http://schemas.microsoft.com/office/word/2010/wordprocessingDrawing" xmlns:wp="http://schemas.openxmlformats.org/drawingml/2006/wordprocessingDrawing" xmlns:w10="urn:schemas-microsoft-com:office:word" xmlns:w="http://schemas.openxmlformats.org/wordprocessingml/2006/main" xmlns:w14="http://schemas.microsoft.com/office/word/2010/wordml" xmlns:w15="http://schemas.microsoft.com/office/word/2012/wordml" xmlns:w16cex="http://schemas.microsoft.com/office/word/2018/wordml/cex" xmlns:w16cid="http://schemas.microsoft.com/office/word/2016/wordml/cid" xmlns:w16="http://schemas.microsoft.com/office/word/2018/wordml" xmlns:w16sdtdh="http://schemas.microsoft.com/office/word/2020/wordml/sdtdatahash" xmlns:w16se="http://schemas.microsoft.com/office/word/2015/wordml/symex" xmlns:wpg="http://schemas.microsoft.com/office/word/2010/wordprocessingGroup" xmlns:wpi="http://schemas.microsoft.com/office/word/2010/wordprocessingInk" xmlns:wne="http://schemas.microsoft.com/office/word/2006/wordml" xmlns:wps="http://schemas.microsoft.com/office/word/2010/wordprocessingShape" mc:Ignorable="w14 w15 w16se w16cid w16 w16cex w16sdtdh wp14">
+  <w:comment w:id="6" w:author="Jason Zhou" w:date="2022-11-15T12:01:00Z" w:initials="JZ">
+    <w:p>
+      <w:pPr>
+        <w:pStyle w:val="CommentText"/>
+      </w:pPr>
+      <w:r>
+        <w:rPr>
+          <w:rStyle w:val="CommentReference"/>
+        </w:rPr>
+        <w:annotationRef/>
+      </w:r>
+      <w:r>
+        <w:t>Want to illustrate what the manipulation is doing to similarity</w:t>
+      </w:r>
+    </w:p>
+    <w:p>
+      <w:pPr>
+        <w:pStyle w:val="CommentText"/>
+      </w:pPr>
+    </w:p>
+    <w:p>
+      <w:pPr>
+        <w:pStyle w:val="CommentText"/>
+      </w:pPr>
+      <w:r>
+        <w:t>Try comparison as columns, conditions as rows, might make it easier to compare the x-axis across consitions</w:t>
+      </w:r>
+    </w:p>
+  </w:comment>
+  <w:comment w:id="7" w:author="Jason Zhou" w:date="2022-11-11T17:38:00Z" w:initials="JZ">
+    <w:p>
+      <w:pPr>
+        <w:pStyle w:val="CommentText"/>
+      </w:pPr>
+      <w:r>
+        <w:rPr>
+          <w:rStyle w:val="CommentReference"/>
+        </w:rPr>
+        <w:annotationRef/>
+      </w:r>
+      <w:r>
+        <w:t>Check the details, tighten up</w:t>
+      </w:r>
+    </w:p>
+  </w:comment>
+  <w:comment w:id="8" w:author="Jason Zhou" w:date="2022-11-18T11:28:00Z" w:initials="JZ">
+    <w:p>
+      <w:pPr>
+        <w:pStyle w:val="CommentText"/>
+      </w:pPr>
+      <w:r>
+        <w:rPr>
+          <w:rStyle w:val="CommentReference"/>
+        </w:rPr>
+        <w:annotationRef/>
+      </w:r>
+      <w:r>
+        <w:t xml:space="preserve">Due to the idiosyncratic nature of how participants use confidence scales, interpretation of the middle range of the confidence scale pooled across participants is not straightforward. Individual-level versions of Figure 3 are provided as supplementary material. </w:t>
+      </w:r>
+    </w:p>
+  </w:comment>
+  <w:comment w:id="9" w:author="Jason Zhou" w:date="2022-11-17T11:35:00Z" w:initials="JZ">
+    <w:p>
+      <w:pPr>
+        <w:pStyle w:val="CommentText"/>
+      </w:pPr>
+      <w:r>
+        <w:rPr>
+          <w:rStyle w:val="CommentReference"/>
+        </w:rPr>
+        <w:annotationRef/>
+      </w:r>
+      <w:r>
+        <w:t>Maybe restricting to 5 &amp; 6 (excluding 4) would make more sense to the reader? Or maybe we shouldn't condition on recognition at all, given some source memory appears to be present even in unrecognised/low confidence.</w:t>
+      </w:r>
+    </w:p>
+  </w:comment>
+  <w:comment w:id="10" w:author="Jason Zhou" w:date="2022-11-17T11:35:00Z" w:initials="JZ">
+    <w:p>
+      <w:pPr>
+        <w:pStyle w:val="CommentText"/>
+      </w:pPr>
+      <w:r>
+        <w:rPr>
+          <w:rStyle w:val="CommentReference"/>
+        </w:rPr>
+        <w:annotationRef/>
+      </w:r>
+      <w:r>
+        <w:t>Why does this seem to be different to previous studies? Doesn't seem to be unique to orthographic/semantic word list conditions. Weird.</w:t>
+      </w:r>
+    </w:p>
+  </w:comment>
+</w:comments>
+</file>
+
+<file path=word/commentsExtended.xml><?xml version="1.0" encoding="utf-8"?>
+<w15:commentsEx xmlns:wpc="http://schemas.microsoft.com/office/word/2010/wordprocessingCanvas" xmlns:cx="http://schemas.microsoft.com/office/drawing/2014/chartex" xmlns:cx1="http://schemas.microsoft.com/office/drawing/2015/9/8/chartex" xmlns:cx2="http://schemas.microsoft.com/office/drawing/2015/10/21/chartex" xmlns:cx3="http://schemas.microsoft.com/office/drawing/2016/5/9/chartex" xmlns:cx4="http://schemas.microsoft.com/office/drawing/2016/5/10/chartex" xmlns:cx5="http://schemas.microsoft.com/office/drawing/2016/5/11/chartex" xmlns:cx6="http://schemas.microsoft.com/office/drawing/2016/5/12/chartex" xmlns:cx7="http://schemas.microsoft.com/office/drawing/2016/5/13/chartex" xmlns:cx8="http://schemas.microsoft.com/office/drawing/2016/5/14/chartex" xmlns:mc="http://schemas.openxmlformats.org/markup-compatibility/2006" xmlns:aink="http://schemas.microsoft.com/office/drawing/2016/ink" xmlns:am3d="http://schemas.microsoft.com/office/drawing/2017/model3d" xmlns:o="urn:schemas-microsoft-com:office:office" xmlns:oel="http://schemas.microsoft.com/office/2019/extlst" xmlns:r="http://schemas.openxmlformats.org/officeDocument/2006/relationships" xmlns:m="http://schemas.openxmlformats.org/officeDocument/2006/math" xmlns:v="urn:schemas-microsoft-com:vml" xmlns:wp14="http://schemas.microsoft.com/office/word/2010/wordprocessingDrawing" xmlns:wp="http://schemas.openxmlformats.org/drawingml/2006/wordprocessingDrawing" xmlns:w10="urn:schemas-microsoft-com:office:word" xmlns:w="http://schemas.openxmlformats.org/wordprocessingml/2006/main" xmlns:w14="http://schemas.microsoft.com/office/word/2010/wordml" xmlns:w15="http://schemas.microsoft.com/office/word/2012/wordml" xmlns:w16cex="http://schemas.microsoft.com/office/word/2018/wordml/cex" xmlns:w16cid="http://schemas.microsoft.com/office/word/2016/wordml/cid" xmlns:w16="http://schemas.microsoft.com/office/word/2018/wordml" xmlns:w16sdtdh="http://schemas.microsoft.com/office/word/2020/wordml/sdtdatahash" xmlns:w16se="http://schemas.microsoft.com/office/word/2015/wordml/symex" xmlns:wpg="http://schemas.microsoft.com/office/word/2010/wordprocessingGroup" xmlns:wpi="http://schemas.microsoft.com/office/word/2010/wordprocessingInk" xmlns:wne="http://schemas.microsoft.com/office/word/2006/wordml" xmlns:wps="http://schemas.microsoft.com/office/word/2010/wordprocessingShape" mc:Ignorable="w14 w15 w16se w16cid w16 w16cex w16sdtdh wp14">
+  <w15:commentEx w15:paraId="4303F895" w15:done="0"/>
+  <w15:commentEx w15:paraId="1DAD7714" w15:done="0"/>
+  <w15:commentEx w15:paraId="5DCED308" w15:done="0"/>
+  <w15:commentEx w15:paraId="51A24D42" w15:done="0"/>
+  <w15:commentEx w15:paraId="4BC6E6CC" w15:paraIdParent="51A24D42" w15:done="0"/>
+</w15:commentsEx>
+</file>
+
+<file path=word/commentsExtensible.xml><?xml version="1.0" encoding="utf-8"?>
+<w16cex:commentsExtensible xmlns:wpc="http://schemas.microsoft.com/office/word/2010/wordprocessingCanvas" xmlns:cx="http://schemas.microsoft.com/office/drawing/2014/chartex" xmlns:cx1="http://schemas.microsoft.com/office/drawing/2015/9/8/chartex" xmlns:cx2="http://schemas.microsoft.com/office/drawing/2015/10/21/chartex" xmlns:cx3="http://schemas.microsoft.com/office/drawing/2016/5/9/chartex" xmlns:cx4="http://schemas.microsoft.com/office/drawing/2016/5/10/chartex" xmlns:cx5="http://schemas.microsoft.com/office/drawing/2016/5/11/chartex" xmlns:cx6="http://schemas.microsoft.com/office/drawing/2016/5/12/chartex" xmlns:cx7="http://schemas.microsoft.com/office/drawing/2016/5/13/chartex" xmlns:cx8="http://schemas.microsoft.com/office/drawing/2016/5/14/chartex" xmlns:mc="http://schemas.openxmlformats.org/markup-compatibility/2006" xmlns:aink="http://schemas.microsoft.com/office/drawing/2016/ink" xmlns:am3d="http://schemas.microsoft.com/office/drawing/2017/model3d" xmlns:o="urn:schemas-microsoft-com:office:office" xmlns:oel="http://schemas.microsoft.com/office/2019/extlst" xmlns:r="http://schemas.openxmlformats.org/officeDocument/2006/relationships" xmlns:m="http://schemas.openxmlformats.org/officeDocument/2006/math" xmlns:v="urn:schemas-microsoft-com:vml" xmlns:wp14="http://schemas.microsoft.com/office/word/2010/wordprocessingDrawing" xmlns:wp="http://schemas.openxmlformats.org/drawingml/2006/wordprocessingDrawing" xmlns:w10="urn:schemas-microsoft-com:office:word" xmlns:w="http://schemas.openxmlformats.org/wordprocessingml/2006/main" xmlns:w14="http://schemas.microsoft.com/office/word/2010/wordml" xmlns:w15="http://schemas.microsoft.com/office/word/2012/wordml" xmlns:w16cex="http://schemas.microsoft.com/office/word/2018/wordml/cex" xmlns:w16cid="http://schemas.microsoft.com/office/word/2016/wordml/cid" xmlns:w16="http://schemas.microsoft.com/office/word/2018/wordml" xmlns:w16sdtdh="http://schemas.microsoft.com/office/word/2020/wordml/sdtdatahash" xmlns:w16se="http://schemas.microsoft.com/office/word/2015/wordml/symex" xmlns:wpg="http://schemas.microsoft.com/office/word/2010/wordprocessingGroup" xmlns:wpi="http://schemas.microsoft.com/office/word/2010/wordprocessingInk" xmlns:wne="http://schemas.microsoft.com/office/word/2006/wordml" xmlns:wps="http://schemas.microsoft.com/office/word/2010/wordprocessingShape" mc:Ignorable="w14 w15 w16se w16cid w16 w16cex w16sdtdh wp14">
+  <w16cex:commentExtensible w16cex:durableId="271DFE20" w16cex:dateUtc="2022-11-15T01:01:00Z"/>
+  <w16cex:commentExtensible w16cex:durableId="27190727" w16cex:dateUtc="2022-11-11T06:38:00Z"/>
+  <w16cex:commentExtensible w16cex:durableId="2721EAD6" w16cex:dateUtc="2022-11-18T00:28:00Z"/>
+  <w16cex:commentExtensible w16cex:durableId="27209AF6" w16cex:dateUtc="2022-11-17T00:35:00Z"/>
+  <w16cex:commentExtensible w16cex:durableId="27209B13" w16cex:dateUtc="2022-11-17T00:35:00Z"/>
+</w16cex:commentsExtensible>
+</file>
+
+<file path=word/commentsIds.xml><?xml version="1.0" encoding="utf-8"?>
+<w16cid:commentsIds xmlns:wpc="http://schemas.microsoft.com/office/word/2010/wordprocessingCanvas" xmlns:cx="http://schemas.microsoft.com/office/drawing/2014/chartex" xmlns:cx1="http://schemas.microsoft.com/office/drawing/2015/9/8/chartex" xmlns:cx2="http://schemas.microsoft.com/office/drawing/2015/10/21/chartex" xmlns:cx3="http://schemas.microsoft.com/office/drawing/2016/5/9/chartex" xmlns:cx4="http://schemas.microsoft.com/office/drawing/2016/5/10/chartex" xmlns:cx5="http://schemas.microsoft.com/office/drawing/2016/5/11/chartex" xmlns:cx6="http://schemas.microsoft.com/office/drawing/2016/5/12/chartex" xmlns:cx7="http://schemas.microsoft.com/office/drawing/2016/5/13/chartex" xmlns:cx8="http://schemas.microsoft.com/office/drawing/2016/5/14/chartex" xmlns:mc="http://schemas.openxmlformats.org/markup-compatibility/2006" xmlns:aink="http://schemas.microsoft.com/office/drawing/2016/ink" xmlns:am3d="http://schemas.microsoft.com/office/drawing/2017/model3d" xmlns:o="urn:schemas-microsoft-com:office:office" xmlns:oel="http://schemas.microsoft.com/office/2019/extlst" xmlns:r="http://schemas.openxmlformats.org/officeDocument/2006/relationships" xmlns:m="http://schemas.openxmlformats.org/officeDocument/2006/math" xmlns:v="urn:schemas-microsoft-com:vml" xmlns:wp14="http://schemas.microsoft.com/office/word/2010/wordprocessingDrawing" xmlns:wp="http://schemas.openxmlformats.org/drawingml/2006/wordprocessingDrawing" xmlns:w10="urn:schemas-microsoft-com:office:word" xmlns:w="http://schemas.openxmlformats.org/wordprocessingml/2006/main" xmlns:w14="http://schemas.microsoft.com/office/word/2010/wordml" xmlns:w15="http://schemas.microsoft.com/office/word/2012/wordml" xmlns:w16cex="http://schemas.microsoft.com/office/word/2018/wordml/cex" xmlns:w16cid="http://schemas.microsoft.com/office/word/2016/wordml/cid" xmlns:w16="http://schemas.microsoft.com/office/word/2018/wordml" xmlns:w16sdtdh="http://schemas.microsoft.com/office/word/2020/wordml/sdtdatahash" xmlns:w16se="http://schemas.microsoft.com/office/word/2015/wordml/symex" xmlns:wpg="http://schemas.microsoft.com/office/word/2010/wordprocessingGroup" xmlns:wpi="http://schemas.microsoft.com/office/word/2010/wordprocessingInk" xmlns:wne="http://schemas.microsoft.com/office/word/2006/wordml" xmlns:wps="http://schemas.microsoft.com/office/word/2010/wordprocessingShape" mc:Ignorable="w14 w15 w16se w16cid w16 w16cex w16sdtdh wp14">
+  <w16cid:commentId w16cid:paraId="4303F895" w16cid:durableId="271DFE20"/>
+  <w16cid:commentId w16cid:paraId="1DAD7714" w16cid:durableId="27190727"/>
+  <w16cid:commentId w16cid:paraId="5DCED308" w16cid:durableId="2721EAD6"/>
+  <w16cid:commentId w16cid:paraId="51A24D42" w16cid:durableId="27209AF6"/>
+  <w16cid:commentId w16cid:paraId="4BC6E6CC" w16cid:durableId="27209B13"/>
+</w16cid:commentsIds>
+</file>
+
 <file path=word/endnotes.xml><?xml version="1.0" encoding="utf-8"?>
 <w:endnotes xmlns:wpc="http://schemas.microsoft.com/office/word/2010/wordprocessingCanvas" xmlns:cx="http://schemas.microsoft.com/office/drawing/2014/chartex" xmlns:cx1="http://schemas.microsoft.com/office/drawing/2015/9/8/chartex" xmlns:cx2="http://schemas.microsoft.com/office/drawing/2015/10/21/chartex" xmlns:cx3="http://schemas.microsoft.com/office/drawing/2016/5/9/chartex" xmlns:cx4="http://schemas.microsoft.com/office/drawing/2016/5/10/chartex" xmlns:cx5="http://schemas.microsoft.com/office/drawing/2016/5/11/chartex" xmlns:cx6="http://schemas.microsoft.com/office/drawing/2016/5/12/chartex" xmlns:cx7="http://schemas.microsoft.com/office/drawing/2016/5/13/chartex" xmlns:cx8="http://schemas.microsoft.com/office/drawing/2016/5/14/chartex" xmlns:mc="http://schemas.openxmlformats.org/markup-compatibility/2006" xmlns:aink="http://schemas.microsoft.com/office/drawing/2016/ink" xmlns:am3d="http://schemas.microsoft.com/office/drawing/2017/model3d" xmlns:o="urn:schemas-microsoft-com:office:office" xmlns:oel="http://schemas.microsoft.com/office/2019/extlst" xmlns:r="http://schemas.openxmlformats.org/officeDocument/2006/relationships" xmlns:m="http://schemas.openxmlformats.org/officeDocument/2006/math" xmlns:v="urn:schemas-microsoft-com:vml" xmlns:wp14="http://schemas.microsoft.com/office/word/2010/wordprocessingDrawing" xmlns:wp="http://schemas.openxmlformats.org/drawingml/2006/wordprocessingDrawing" xmlns:w10="urn:schemas-microsoft-com:office:word" xmlns:w="http://schemas.openxmlformats.org/wordprocessingml/2006/main" xmlns:w14="http://schemas.microsoft.com/office/word/2010/wordml" xmlns:w15="http://schemas.microsoft.com/office/word/2012/wordml" xmlns:w16cex="http://schemas.microsoft.com/office/word/2018/wordml/cex" xmlns:w16cid="http://schemas.microsoft.com/office/word/2016/wordml/cid" xmlns:w16="http://schemas.microsoft.com/office/word/2018/wordml" xmlns:w16sdtdh="http://schemas.microsoft.com/office/word/2020/wordml/sdtdatahash" xmlns:w16se="http://schemas.microsoft.com/office/word/2015/wordml/symex" xmlns:wpg="http://schemas.microsoft.com/office/word/2010/wordprocessingGroup" xmlns:wpi="http://schemas.microsoft.com/office/word/2010/wordprocessingInk" xmlns:wne="http://schemas.microsoft.com/office/word/2006/wordml" xmlns:wps="http://schemas.microsoft.com/office/word/2010/wordprocessingShape" mc:Ignorable="w14 w15 w16se w16cid w16 w16cex w16sdtdh wp14">
   <w:endnote w:type="separator" w:id="-1">
@@ -842,48 +1884,48 @@
           <w:sz w:val="20"/>
           <w:szCs w:val="20"/>
         </w:rPr>
-        <w:t xml:space="preserve">for a review) which differs from traditional approaches in that it relies on prediction </w:t>
-      </w:r>
-      <w:proofErr w:type="gramStart"/>
+        <w:t>for a review) which differs from traditional approaches in that it relies on prediction during the course of training and negative sampling (</w:t>
+      </w:r>
+      <w:bookmarkStart w:id="3" w:name="_Hlk107590495"/>
       <w:r>
         <w:rPr>
           <w:sz w:val="20"/>
           <w:szCs w:val="20"/>
         </w:rPr>
-        <w:t>during the course of</w:t>
-      </w:r>
-      <w:proofErr w:type="gramEnd"/>
+        <w:t>Johns et al., 2019</w:t>
+      </w:r>
+      <w:bookmarkEnd w:id="3"/>
       <w:r>
         <w:rPr>
           <w:sz w:val="20"/>
           <w:szCs w:val="20"/>
         </w:rPr>
-        <w:t xml:space="preserve"> training and negative sampling (</w:t>
-      </w:r>
-      <w:bookmarkStart w:id="3" w:name="_Hlk107590495"/>
+        <w:t xml:space="preserve">) and has been found to outperform models such as latent semantic analysis (LSA; </w:t>
+      </w:r>
+      <w:bookmarkStart w:id="4" w:name="_Hlk107590501"/>
+      <w:proofErr w:type="spellStart"/>
       <w:r>
         <w:rPr>
           <w:sz w:val="20"/>
           <w:szCs w:val="20"/>
         </w:rPr>
-        <w:t>Johns et al., 2019</w:t>
-      </w:r>
-      <w:bookmarkEnd w:id="3"/>
+        <w:t>Landauer</w:t>
+      </w:r>
+      <w:proofErr w:type="spellEnd"/>
       <w:r>
         <w:rPr>
           <w:sz w:val="20"/>
           <w:szCs w:val="20"/>
         </w:rPr>
-        <w:t xml:space="preserve">) and has been found to outperform models such as latent semantic analysis (LSA; </w:t>
-      </w:r>
-      <w:bookmarkStart w:id="4" w:name="_Hlk107590501"/>
+        <w:t xml:space="preserve"> &amp; </w:t>
+      </w:r>
       <w:proofErr w:type="spellStart"/>
       <w:r>
         <w:rPr>
           <w:sz w:val="20"/>
           <w:szCs w:val="20"/>
         </w:rPr>
-        <w:t>Landauer</w:t>
+        <w:t>Dumais</w:t>
       </w:r>
       <w:proofErr w:type="spellEnd"/>
       <w:r>
@@ -891,51 +1933,280 @@
           <w:sz w:val="20"/>
           <w:szCs w:val="20"/>
         </w:rPr>
-        <w:t xml:space="preserve"> &amp; </w:t>
-      </w:r>
-      <w:proofErr w:type="spellStart"/>
+        <w:t>, 1997</w:t>
+      </w:r>
+      <w:bookmarkEnd w:id="4"/>
       <w:r>
         <w:rPr>
           <w:sz w:val="20"/>
           <w:szCs w:val="20"/>
         </w:rPr>
-        <w:t>Dumais</w:t>
-      </w:r>
-      <w:proofErr w:type="spellEnd"/>
+        <w:t>) in accounting for lexical decision latencies (</w:t>
+      </w:r>
+      <w:bookmarkStart w:id="5" w:name="_Hlk107590506"/>
       <w:r>
         <w:rPr>
           <w:sz w:val="20"/>
           <w:szCs w:val="20"/>
         </w:rPr>
-        <w:t>, 1997</w:t>
-      </w:r>
-      <w:bookmarkEnd w:id="4"/>
+        <w:t>Mandera et al., 2017</w:t>
+      </w:r>
+      <w:bookmarkEnd w:id="5"/>
       <w:r>
         <w:rPr>
           <w:sz w:val="20"/>
           <w:szCs w:val="20"/>
         </w:rPr>
-        <w:t>) in accounting for lexical decision latencies (</w:t>
-      </w:r>
-      <w:bookmarkStart w:id="5" w:name="_Hlk107590506"/>
-      <w:r>
-        <w:rPr>
-          <w:sz w:val="20"/>
-          <w:szCs w:val="20"/>
-        </w:rPr>
-        <w:t>Mandera et al., 2017</w:t>
-      </w:r>
-      <w:bookmarkEnd w:id="5"/>
-      <w:r>
-        <w:rPr>
-          <w:sz w:val="20"/>
-          <w:szCs w:val="20"/>
-        </w:rPr>
         <w:t>).</w:t>
       </w:r>
     </w:p>
   </w:footnote>
 </w:footnotes>
+</file>
+
+<file path=word/numbering.xml><?xml version="1.0" encoding="utf-8"?>
+<w:numbering xmlns:wpc="http://schemas.microsoft.com/office/word/2010/wordprocessingCanvas" xmlns:cx="http://schemas.microsoft.com/office/drawing/2014/chartex" xmlns:cx1="http://schemas.microsoft.com/office/drawing/2015/9/8/chartex" xmlns:cx2="http://schemas.microsoft.com/office/drawing/2015/10/21/chartex" xmlns:cx3="http://schemas.microsoft.com/office/drawing/2016/5/9/chartex" xmlns:cx4="http://schemas.microsoft.com/office/drawing/2016/5/10/chartex" xmlns:cx5="http://schemas.microsoft.com/office/drawing/2016/5/11/chartex" xmlns:cx6="http://schemas.microsoft.com/office/drawing/2016/5/12/chartex" xmlns:cx7="http://schemas.microsoft.com/office/drawing/2016/5/13/chartex" xmlns:cx8="http://schemas.microsoft.com/office/drawing/2016/5/14/chartex" xmlns:mc="http://schemas.openxmlformats.org/markup-compatibility/2006" xmlns:aink="http://schemas.microsoft.com/office/drawing/2016/ink" xmlns:am3d="http://schemas.microsoft.com/office/drawing/2017/model3d" xmlns:o="urn:schemas-microsoft-com:office:office" xmlns:oel="http://schemas.microsoft.com/office/2019/extlst" xmlns:r="http://schemas.openxmlformats.org/officeDocument/2006/relationships" xmlns:m="http://schemas.openxmlformats.org/officeDocument/2006/math" xmlns:v="urn:schemas-microsoft-com:vml" xmlns:wp14="http://schemas.microsoft.com/office/word/2010/wordprocessingDrawing" xmlns:wp="http://schemas.openxmlformats.org/drawingml/2006/wordprocessingDrawing" xmlns:w10="urn:schemas-microsoft-com:office:word" xmlns:w="http://schemas.openxmlformats.org/wordprocessingml/2006/main" xmlns:w14="http://schemas.microsoft.com/office/word/2010/wordml" xmlns:w15="http://schemas.microsoft.com/office/word/2012/wordml" xmlns:w16cex="http://schemas.microsoft.com/office/word/2018/wordml/cex" xmlns:w16cid="http://schemas.microsoft.com/office/word/2016/wordml/cid" xmlns:w16="http://schemas.microsoft.com/office/word/2018/wordml" xmlns:w16sdtdh="http://schemas.microsoft.com/office/word/2020/wordml/sdtdatahash" xmlns:w16se="http://schemas.microsoft.com/office/word/2015/wordml/symex" xmlns:wpg="http://schemas.microsoft.com/office/word/2010/wordprocessingGroup" xmlns:wpi="http://schemas.microsoft.com/office/word/2010/wordprocessingInk" xmlns:wne="http://schemas.microsoft.com/office/word/2006/wordml" xmlns:wps="http://schemas.microsoft.com/office/word/2010/wordprocessingShape" mc:Ignorable="w14 w15 w16se w16cid w16 w16cex w16sdtdh wp14">
+  <w:abstractNum w:abstractNumId="0" w15:restartNumberingAfterBreak="0">
+    <w:nsid w:val="607E7B67"/>
+    <w:multiLevelType w:val="hybridMultilevel"/>
+    <w:tmpl w:val="F662A3BE"/>
+    <w:lvl w:ilvl="0" w:tplc="04090001">
+      <w:start w:val="1"/>
+      <w:numFmt w:val="bullet"/>
+      <w:lvlText w:val=""/>
+      <w:lvlJc w:val="left"/>
+      <w:pPr>
+        <w:ind w:left="720" w:hanging="360"/>
+      </w:pPr>
+      <w:rPr>
+        <w:rFonts w:ascii="Symbol" w:hAnsi="Symbol" w:hint="default"/>
+      </w:rPr>
+    </w:lvl>
+    <w:lvl w:ilvl="1" w:tplc="04090003" w:tentative="1">
+      <w:start w:val="1"/>
+      <w:numFmt w:val="bullet"/>
+      <w:lvlText w:val="o"/>
+      <w:lvlJc w:val="left"/>
+      <w:pPr>
+        <w:ind w:left="1440" w:hanging="360"/>
+      </w:pPr>
+      <w:rPr>
+        <w:rFonts w:ascii="Courier New" w:hAnsi="Courier New" w:cs="Courier New" w:hint="default"/>
+      </w:rPr>
+    </w:lvl>
+    <w:lvl w:ilvl="2" w:tplc="04090005" w:tentative="1">
+      <w:start w:val="1"/>
+      <w:numFmt w:val="bullet"/>
+      <w:lvlText w:val=""/>
+      <w:lvlJc w:val="left"/>
+      <w:pPr>
+        <w:ind w:left="2160" w:hanging="360"/>
+      </w:pPr>
+      <w:rPr>
+        <w:rFonts w:ascii="Wingdings" w:hAnsi="Wingdings" w:hint="default"/>
+      </w:rPr>
+    </w:lvl>
+    <w:lvl w:ilvl="3" w:tplc="04090001" w:tentative="1">
+      <w:start w:val="1"/>
+      <w:numFmt w:val="bullet"/>
+      <w:lvlText w:val=""/>
+      <w:lvlJc w:val="left"/>
+      <w:pPr>
+        <w:ind w:left="2880" w:hanging="360"/>
+      </w:pPr>
+      <w:rPr>
+        <w:rFonts w:ascii="Symbol" w:hAnsi="Symbol" w:hint="default"/>
+      </w:rPr>
+    </w:lvl>
+    <w:lvl w:ilvl="4" w:tplc="04090003" w:tentative="1">
+      <w:start w:val="1"/>
+      <w:numFmt w:val="bullet"/>
+      <w:lvlText w:val="o"/>
+      <w:lvlJc w:val="left"/>
+      <w:pPr>
+        <w:ind w:left="3600" w:hanging="360"/>
+      </w:pPr>
+      <w:rPr>
+        <w:rFonts w:ascii="Courier New" w:hAnsi="Courier New" w:cs="Courier New" w:hint="default"/>
+      </w:rPr>
+    </w:lvl>
+    <w:lvl w:ilvl="5" w:tplc="04090005" w:tentative="1">
+      <w:start w:val="1"/>
+      <w:numFmt w:val="bullet"/>
+      <w:lvlText w:val=""/>
+      <w:lvlJc w:val="left"/>
+      <w:pPr>
+        <w:ind w:left="4320" w:hanging="360"/>
+      </w:pPr>
+      <w:rPr>
+        <w:rFonts w:ascii="Wingdings" w:hAnsi="Wingdings" w:hint="default"/>
+      </w:rPr>
+    </w:lvl>
+    <w:lvl w:ilvl="6" w:tplc="04090001" w:tentative="1">
+      <w:start w:val="1"/>
+      <w:numFmt w:val="bullet"/>
+      <w:lvlText w:val=""/>
+      <w:lvlJc w:val="left"/>
+      <w:pPr>
+        <w:ind w:left="5040" w:hanging="360"/>
+      </w:pPr>
+      <w:rPr>
+        <w:rFonts w:ascii="Symbol" w:hAnsi="Symbol" w:hint="default"/>
+      </w:rPr>
+    </w:lvl>
+    <w:lvl w:ilvl="7" w:tplc="04090003" w:tentative="1">
+      <w:start w:val="1"/>
+      <w:numFmt w:val="bullet"/>
+      <w:lvlText w:val="o"/>
+      <w:lvlJc w:val="left"/>
+      <w:pPr>
+        <w:ind w:left="5760" w:hanging="360"/>
+      </w:pPr>
+      <w:rPr>
+        <w:rFonts w:ascii="Courier New" w:hAnsi="Courier New" w:cs="Courier New" w:hint="default"/>
+      </w:rPr>
+    </w:lvl>
+    <w:lvl w:ilvl="8" w:tplc="04090005" w:tentative="1">
+      <w:start w:val="1"/>
+      <w:numFmt w:val="bullet"/>
+      <w:lvlText w:val=""/>
+      <w:lvlJc w:val="left"/>
+      <w:pPr>
+        <w:ind w:left="6480" w:hanging="360"/>
+      </w:pPr>
+      <w:rPr>
+        <w:rFonts w:ascii="Wingdings" w:hAnsi="Wingdings" w:hint="default"/>
+      </w:rPr>
+    </w:lvl>
+  </w:abstractNum>
+  <w:abstractNum w:abstractNumId="1" w15:restartNumberingAfterBreak="0">
+    <w:nsid w:val="7A961918"/>
+    <w:multiLevelType w:val="hybridMultilevel"/>
+    <w:tmpl w:val="C0DA04E4"/>
+    <w:lvl w:ilvl="0" w:tplc="04090001">
+      <w:start w:val="1"/>
+      <w:numFmt w:val="bullet"/>
+      <w:lvlText w:val=""/>
+      <w:lvlJc w:val="left"/>
+      <w:pPr>
+        <w:ind w:left="720" w:hanging="360"/>
+      </w:pPr>
+      <w:rPr>
+        <w:rFonts w:ascii="Symbol" w:hAnsi="Symbol" w:hint="default"/>
+      </w:rPr>
+    </w:lvl>
+    <w:lvl w:ilvl="1" w:tplc="04090003" w:tentative="1">
+      <w:start w:val="1"/>
+      <w:numFmt w:val="bullet"/>
+      <w:lvlText w:val="o"/>
+      <w:lvlJc w:val="left"/>
+      <w:pPr>
+        <w:ind w:left="1440" w:hanging="360"/>
+      </w:pPr>
+      <w:rPr>
+        <w:rFonts w:ascii="Courier New" w:hAnsi="Courier New" w:cs="Courier New" w:hint="default"/>
+      </w:rPr>
+    </w:lvl>
+    <w:lvl w:ilvl="2" w:tplc="04090005" w:tentative="1">
+      <w:start w:val="1"/>
+      <w:numFmt w:val="bullet"/>
+      <w:lvlText w:val=""/>
+      <w:lvlJc w:val="left"/>
+      <w:pPr>
+        <w:ind w:left="2160" w:hanging="360"/>
+      </w:pPr>
+      <w:rPr>
+        <w:rFonts w:ascii="Wingdings" w:hAnsi="Wingdings" w:hint="default"/>
+      </w:rPr>
+    </w:lvl>
+    <w:lvl w:ilvl="3" w:tplc="04090001" w:tentative="1">
+      <w:start w:val="1"/>
+      <w:numFmt w:val="bullet"/>
+      <w:lvlText w:val=""/>
+      <w:lvlJc w:val="left"/>
+      <w:pPr>
+        <w:ind w:left="2880" w:hanging="360"/>
+      </w:pPr>
+      <w:rPr>
+        <w:rFonts w:ascii="Symbol" w:hAnsi="Symbol" w:hint="default"/>
+      </w:rPr>
+    </w:lvl>
+    <w:lvl w:ilvl="4" w:tplc="04090003" w:tentative="1">
+      <w:start w:val="1"/>
+      <w:numFmt w:val="bullet"/>
+      <w:lvlText w:val="o"/>
+      <w:lvlJc w:val="left"/>
+      <w:pPr>
+        <w:ind w:left="3600" w:hanging="360"/>
+      </w:pPr>
+      <w:rPr>
+        <w:rFonts w:ascii="Courier New" w:hAnsi="Courier New" w:cs="Courier New" w:hint="default"/>
+      </w:rPr>
+    </w:lvl>
+    <w:lvl w:ilvl="5" w:tplc="04090005" w:tentative="1">
+      <w:start w:val="1"/>
+      <w:numFmt w:val="bullet"/>
+      <w:lvlText w:val=""/>
+      <w:lvlJc w:val="left"/>
+      <w:pPr>
+        <w:ind w:left="4320" w:hanging="360"/>
+      </w:pPr>
+      <w:rPr>
+        <w:rFonts w:ascii="Wingdings" w:hAnsi="Wingdings" w:hint="default"/>
+      </w:rPr>
+    </w:lvl>
+    <w:lvl w:ilvl="6" w:tplc="04090001" w:tentative="1">
+      <w:start w:val="1"/>
+      <w:numFmt w:val="bullet"/>
+      <w:lvlText w:val=""/>
+      <w:lvlJc w:val="left"/>
+      <w:pPr>
+        <w:ind w:left="5040" w:hanging="360"/>
+      </w:pPr>
+      <w:rPr>
+        <w:rFonts w:ascii="Symbol" w:hAnsi="Symbol" w:hint="default"/>
+      </w:rPr>
+    </w:lvl>
+    <w:lvl w:ilvl="7" w:tplc="04090003" w:tentative="1">
+      <w:start w:val="1"/>
+      <w:numFmt w:val="bullet"/>
+      <w:lvlText w:val="o"/>
+      <w:lvlJc w:val="left"/>
+      <w:pPr>
+        <w:ind w:left="5760" w:hanging="360"/>
+      </w:pPr>
+      <w:rPr>
+        <w:rFonts w:ascii="Courier New" w:hAnsi="Courier New" w:cs="Courier New" w:hint="default"/>
+      </w:rPr>
+    </w:lvl>
+    <w:lvl w:ilvl="8" w:tplc="04090005" w:tentative="1">
+      <w:start w:val="1"/>
+      <w:numFmt w:val="bullet"/>
+      <w:lvlText w:val=""/>
+      <w:lvlJc w:val="left"/>
+      <w:pPr>
+        <w:ind w:left="6480" w:hanging="360"/>
+      </w:pPr>
+      <w:rPr>
+        <w:rFonts w:ascii="Wingdings" w:hAnsi="Wingdings" w:hint="default"/>
+      </w:rPr>
+    </w:lvl>
+  </w:abstractNum>
+  <w:num w:numId="1" w16cid:durableId="14622870">
+    <w:abstractNumId w:val="0"/>
+  </w:num>
+  <w:num w:numId="2" w16cid:durableId="354234944">
+    <w:abstractNumId w:val="1"/>
+  </w:num>
+</w:numbering>
+</file>
+
+<file path=word/people.xml><?xml version="1.0" encoding="utf-8"?>
+<w15:people xmlns:wpc="http://schemas.microsoft.com/office/word/2010/wordprocessingCanvas" xmlns:cx="http://schemas.microsoft.com/office/drawing/2014/chartex" xmlns:cx1="http://schemas.microsoft.com/office/drawing/2015/9/8/chartex" xmlns:cx2="http://schemas.microsoft.com/office/drawing/2015/10/21/chartex" xmlns:cx3="http://schemas.microsoft.com/office/drawing/2016/5/9/chartex" xmlns:cx4="http://schemas.microsoft.com/office/drawing/2016/5/10/chartex" xmlns:cx5="http://schemas.microsoft.com/office/drawing/2016/5/11/chartex" xmlns:cx6="http://schemas.microsoft.com/office/drawing/2016/5/12/chartex" xmlns:cx7="http://schemas.microsoft.com/office/drawing/2016/5/13/chartex" xmlns:cx8="http://schemas.microsoft.com/office/drawing/2016/5/14/chartex" xmlns:mc="http://schemas.openxmlformats.org/markup-compatibility/2006" xmlns:aink="http://schemas.microsoft.com/office/drawing/2016/ink" xmlns:am3d="http://schemas.microsoft.com/office/drawing/2017/model3d" xmlns:o="urn:schemas-microsoft-com:office:office" xmlns:oel="http://schemas.microsoft.com/office/2019/extlst" xmlns:r="http://schemas.openxmlformats.org/officeDocument/2006/relationships" xmlns:m="http://schemas.openxmlformats.org/officeDocument/2006/math" xmlns:v="urn:schemas-microsoft-com:vml" xmlns:wp14="http://schemas.microsoft.com/office/word/2010/wordprocessingDrawing" xmlns:wp="http://schemas.openxmlformats.org/drawingml/2006/wordprocessingDrawing" xmlns:w10="urn:schemas-microsoft-com:office:word" xmlns:w="http://schemas.openxmlformats.org/wordprocessingml/2006/main" xmlns:w14="http://schemas.microsoft.com/office/word/2010/wordml" xmlns:w15="http://schemas.microsoft.com/office/word/2012/wordml" xmlns:w16cex="http://schemas.microsoft.com/office/word/2018/wordml/cex" xmlns:w16cid="http://schemas.microsoft.com/office/word/2016/wordml/cid" xmlns:w16="http://schemas.microsoft.com/office/word/2018/wordml" xmlns:w16sdtdh="http://schemas.microsoft.com/office/word/2020/wordml/sdtdatahash" xmlns:w16se="http://schemas.microsoft.com/office/word/2015/wordml/symex" xmlns:wpg="http://schemas.microsoft.com/office/word/2010/wordprocessingGroup" xmlns:wpi="http://schemas.microsoft.com/office/word/2010/wordprocessingInk" xmlns:wne="http://schemas.microsoft.com/office/word/2006/wordml" xmlns:wps="http://schemas.microsoft.com/office/word/2010/wordprocessingShape" mc:Ignorable="w14 w15 w16se w16cid w16 w16cex w16sdtdh wp14">
+  <w15:person w15:author="Jason Zhou">
+    <w15:presenceInfo w15:providerId="Windows Live" w15:userId="fcff45bb2b7f091b"/>
+  </w15:person>
+</w15:people>
 </file>
 
 <file path=word/styles.xml><?xml version="1.0" encoding="utf-8"?>
@@ -1355,7 +2626,7 @@
     <w:autoRedefine/>
     <w:uiPriority w:val="9"/>
     <w:qFormat/>
-    <w:rsid w:val="004E29C9"/>
+    <w:rsid w:val="009C7680"/>
     <w:pPr>
       <w:keepNext/>
       <w:keepLines/>
@@ -1443,7 +2714,7 @@
     <w:basedOn w:val="DefaultParagraphFont"/>
     <w:link w:val="Heading1"/>
     <w:uiPriority w:val="9"/>
-    <w:rsid w:val="004E29C9"/>
+    <w:rsid w:val="009C7680"/>
     <w:rPr>
       <w:rFonts w:ascii="Times New Roman" w:eastAsiaTheme="majorEastAsia" w:hAnsi="Times New Roman" w:cstheme="majorBidi"/>
       <w:b/>
@@ -1613,6 +2884,85 @@
       <w:sz w:val="24"/>
       <w:szCs w:val="24"/>
     </w:rPr>
+  </w:style>
+  <w:style w:type="character" w:styleId="CommentReference">
+    <w:name w:val="annotation reference"/>
+    <w:basedOn w:val="DefaultParagraphFont"/>
+    <w:uiPriority w:val="99"/>
+    <w:semiHidden/>
+    <w:unhideWhenUsed/>
+    <w:rsid w:val="00C419A9"/>
+    <w:rPr>
+      <w:sz w:val="16"/>
+      <w:szCs w:val="16"/>
+    </w:rPr>
+  </w:style>
+  <w:style w:type="paragraph" w:styleId="CommentText">
+    <w:name w:val="annotation text"/>
+    <w:basedOn w:val="Normal"/>
+    <w:link w:val="CommentTextChar"/>
+    <w:uiPriority w:val="99"/>
+    <w:unhideWhenUsed/>
+    <w:rsid w:val="00C419A9"/>
+    <w:pPr>
+      <w:spacing w:line="240" w:lineRule="auto"/>
+    </w:pPr>
+    <w:rPr>
+      <w:sz w:val="20"/>
+      <w:szCs w:val="20"/>
+    </w:rPr>
+  </w:style>
+  <w:style w:type="character" w:customStyle="1" w:styleId="CommentTextChar">
+    <w:name w:val="Comment Text Char"/>
+    <w:basedOn w:val="DefaultParagraphFont"/>
+    <w:link w:val="CommentText"/>
+    <w:uiPriority w:val="99"/>
+    <w:rsid w:val="00C419A9"/>
+    <w:rPr>
+      <w:rFonts w:ascii="Times New Roman" w:eastAsia="SimSun" w:hAnsi="Times New Roman" w:cs="Times New Roman"/>
+      <w:sz w:val="20"/>
+      <w:szCs w:val="20"/>
+    </w:rPr>
+  </w:style>
+  <w:style w:type="paragraph" w:styleId="CommentSubject">
+    <w:name w:val="annotation subject"/>
+    <w:basedOn w:val="CommentText"/>
+    <w:next w:val="CommentText"/>
+    <w:link w:val="CommentSubjectChar"/>
+    <w:uiPriority w:val="99"/>
+    <w:semiHidden/>
+    <w:unhideWhenUsed/>
+    <w:rsid w:val="00C419A9"/>
+    <w:rPr>
+      <w:b/>
+      <w:bCs/>
+    </w:rPr>
+  </w:style>
+  <w:style w:type="character" w:customStyle="1" w:styleId="CommentSubjectChar">
+    <w:name w:val="Comment Subject Char"/>
+    <w:basedOn w:val="CommentTextChar"/>
+    <w:link w:val="CommentSubject"/>
+    <w:uiPriority w:val="99"/>
+    <w:semiHidden/>
+    <w:rsid w:val="00C419A9"/>
+    <w:rPr>
+      <w:rFonts w:ascii="Times New Roman" w:eastAsia="SimSun" w:hAnsi="Times New Roman" w:cs="Times New Roman"/>
+      <w:b/>
+      <w:bCs/>
+      <w:sz w:val="20"/>
+      <w:szCs w:val="20"/>
+    </w:rPr>
+  </w:style>
+  <w:style w:type="paragraph" w:styleId="ListParagraph">
+    <w:name w:val="List Paragraph"/>
+    <w:basedOn w:val="Normal"/>
+    <w:uiPriority w:val="34"/>
+    <w:qFormat/>
+    <w:rsid w:val="008D2F3A"/>
+    <w:pPr>
+      <w:ind w:left="720"/>
+      <w:contextualSpacing/>
+    </w:pPr>
   </w:style>
 </w:styles>
 </file>

</xml_diff>